<commit_message>
Added clustering on main columns
se agregó la parte de clustering al r
</commit_message>
<xml_diff>
--- a/Lab1.docx
+++ b/Lab1.docx
@@ -1775,20 +1775,13 @@
           <w:lang w:val="es-GT"/>
         </w:rPr>
       </w:pPr>
-      <w:r>
-        <w:rPr>
-          <w:rStyle w:val="fontstyle01"/>
-          <w:lang w:val="es-GT"/>
-        </w:rPr>
-        <w:t xml:space="preserve">Haga un análisis de </w:t>
-      </w:r>
       <w:proofErr w:type="spellStart"/>
       <w:r>
         <w:rPr>
           <w:rStyle w:val="fontstyle01"/>
           <w:lang w:val="es-GT"/>
         </w:rPr>
-        <w:t>clustering</w:t>
+        <w:t>Cluster</w:t>
       </w:r>
       <w:proofErr w:type="spellEnd"/>
       <w:r>
@@ -1796,8 +1789,94 @@
           <w:rStyle w:val="fontstyle01"/>
           <w:lang w:val="es-GT"/>
         </w:rPr>
-        <w:t>, describa los grupos.</w:t>
-      </w:r>
+        <w:t>:</w:t>
+      </w:r>
+    </w:p>
+    <w:p>
+      <w:pPr>
+        <w:rPr>
+          <w:rStyle w:val="fontstyle01"/>
+          <w:rFonts w:asciiTheme="minorHAnsi" w:hAnsiTheme="minorHAnsi" w:cstheme="minorBidi"/>
+          <w:color w:val="auto"/>
+          <w:lang w:val="es-GT"/>
+        </w:rPr>
+      </w:pPr>
+      <w:r>
+        <w:rPr>
+          <w:noProof/>
+        </w:rPr>
+        <w:lastRenderedPageBreak/>
+        <w:drawing>
+          <wp:inline distT="0" distB="0" distL="0" distR="0" wp14:anchorId="4BDAE39C" wp14:editId="2B00DA6F">
+            <wp:extent cx="6858000" cy="2324100"/>
+            <wp:effectExtent l="0" t="0" r="0" b="0"/>
+            <wp:docPr id="3" name="Picture 3"/>
+            <wp:cNvGraphicFramePr>
+              <a:graphicFrameLocks xmlns:a="http://schemas.openxmlformats.org/drawingml/2006/main" noChangeAspect="1"/>
+            </wp:cNvGraphicFramePr>
+            <a:graphic xmlns:a="http://schemas.openxmlformats.org/drawingml/2006/main">
+              <a:graphicData uri="http://schemas.openxmlformats.org/drawingml/2006/picture">
+                <pic:pic xmlns:pic="http://schemas.openxmlformats.org/drawingml/2006/picture">
+                  <pic:nvPicPr>
+                    <pic:cNvPr id="1" name=""/>
+                    <pic:cNvPicPr/>
+                  </pic:nvPicPr>
+                  <pic:blipFill>
+                    <a:blip r:embed="rId7"/>
+                    <a:stretch>
+                      <a:fillRect/>
+                    </a:stretch>
+                  </pic:blipFill>
+                  <pic:spPr>
+                    <a:xfrm>
+                      <a:off x="0" y="0"/>
+                      <a:ext cx="6858000" cy="2324100"/>
+                    </a:xfrm>
+                    <a:prstGeom prst="rect">
+                      <a:avLst/>
+                    </a:prstGeom>
+                  </pic:spPr>
+                </pic:pic>
+              </a:graphicData>
+            </a:graphic>
+          </wp:inline>
+        </w:drawing>
+      </w:r>
+    </w:p>
+    <w:p>
+      <w:pPr>
+        <w:pStyle w:val="ListParagraph"/>
+        <w:numPr>
+          <w:ilvl w:val="0"/>
+          <w:numId w:val="3"/>
+        </w:numPr>
+        <w:rPr>
+          <w:rStyle w:val="fontstyle01"/>
+          <w:rFonts w:asciiTheme="minorHAnsi" w:hAnsiTheme="minorHAnsi" w:cstheme="minorBidi"/>
+          <w:color w:val="auto"/>
+          <w:lang w:val="es-GT"/>
+        </w:rPr>
+      </w:pPr>
+      <w:r>
+        <w:rPr>
+          <w:rStyle w:val="fontstyle01"/>
+          <w:rFonts w:asciiTheme="minorHAnsi" w:hAnsiTheme="minorHAnsi" w:cstheme="minorBidi"/>
+          <w:color w:val="auto"/>
+          <w:lang w:val="es-GT"/>
+        </w:rPr>
+        <w:t>Los precios parecen aumentar conforme a la calidad de los productos, mejor aire , mejor</w:t>
+      </w:r>
+      <w:r>
+        <w:rPr>
+          <w:rStyle w:val="fontstyle01"/>
+          <w:rFonts w:asciiTheme="minorHAnsi" w:hAnsiTheme="minorHAnsi" w:cstheme="minorBidi"/>
+          <w:color w:val="auto"/>
+          <w:lang w:val="es-GT"/>
+        </w:rPr>
+        <w:t xml:space="preserve"> calefacción</w:t>
+      </w:r>
+      <w:bookmarkStart w:id="0" w:name="_GoBack"/>
+      <w:bookmarkEnd w:id="0"/>
     </w:p>
     <w:p>
       <w:pPr>
@@ -1810,8 +1889,6 @@
           <w:lang w:val="es-GT"/>
         </w:rPr>
       </w:pPr>
-      <w:bookmarkStart w:id="0" w:name="_GoBack"/>
-      <w:bookmarkEnd w:id="0"/>
       <w:r>
         <w:rPr>
           <w:rStyle w:val="fontstyle01"/>
@@ -1936,7 +2013,7 @@
   <w:abstractNum w:abstractNumId="1" w15:restartNumberingAfterBreak="0">
     <w:nsid w:val="38CA54BB"/>
     <w:multiLevelType w:val="hybridMultilevel"/>
-    <w:tmpl w:val="BC323E44"/>
+    <w:tmpl w:val="B58EB74C"/>
     <w:lvl w:ilvl="0" w:tplc="04090001">
       <w:start w:val="1"/>
       <w:numFmt w:val="bullet"/>

</xml_diff>